<commit_message>
up: pipline, readme, SpellCorrect
</commit_message>
<xml_diff>
--- a/detail_img/chap4_ocr.docx
+++ b/detail_img/chap4_ocr.docx
@@ -56,7 +56,7 @@
         <w:rPr>
           <w:sz w:val="24"/>
         </w:rPr>
-        <w:t xml:space="preserve">Do đó, ông đã trở thành một chủ đề phổ biến trong các cuộc phỏng vấn định lượng Mặc dù trực giác và logic tốt có thể giúp bạn giải quyết nhiều vấn đề. </w:t>
+        <w:t xml:space="preserve">Do đó, ông đã trở thành một chủ đề phổ biến trong các cuộc phỏng vấn định lượng.. Mặc dù trực giác và logic tốt có thể giúp bạn giải quyết nhiều vấn đề. </w:t>
       </w:r>
       <w:r>
         <w:rPr>
@@ -68,13 +68,13 @@
         <w:rPr>
           <w:sz w:val="24"/>
         </w:rPr>
-        <w:t xml:space="preserve">Lý thuyết xác suất cực kỳ có giá trị trong ệc giải thích một số kết quả có vẻ phản trực giác. Khi được trang bị một chút kiến thức, bạn sẽ thấy rằng nhiều vấn đề Phỏng vấn không chỉ là những bài toán được ngụy trang trong sách giáo khoa. </w:t>
+        <w:t xml:space="preserve">Lý thuyết xác suất cực kỳ có giá trị trong việc giải thích một số kết quả có vẻ phản trực giác. Khi được trang bị một chút kiến thức, bạn sẽ thấy rằng nhiều vấn đề phỏng vấn không chỉ là những bài toán được ngụy trang trong sách giáo khoa. </w:t>
       </w:r>
       <w:r>
         <w:rPr>
           <w:sz w:val="24"/>
         </w:rPr>
-        <w:t xml:space="preserve">Một số người dành chương này để xem xét lý thuyết xác suất cơ bản không chỉ rộng rãi. </w:t>
+        <w:t xml:space="preserve">Một số người dành chương này để xem xét lý thuyết, xác suất cơ bản không chỉ rộng rãi. </w:t>
       </w:r>
       <w:r>
         <w:rPr>
@@ -92,7 +92,7 @@
         <w:rPr>
           <w:sz w:val="24"/>
         </w:rPr>
-        <w:t xml:space="preserve">Như bạn sẽ thấy trong các phần tiếp theo, tất cả các kỹ thuật mà chúng ta đã thảo luận ở Chương 2 vẫn đóng vai trò quan trọng trong ệc giải quyết nhiều vấn đề. </w:t>
+        <w:t xml:space="preserve">Như bạn sẽ thấy trong các phần tiếp theo, tất cả các kỹ thuật mà chúng ta đã thảo luận ở Chương 2 vẫn đóng vai trò quan trọng trong việc giải quyết nhiều vấn đề. </w:t>
       </w:r>
       <w:r>
         <w:rPr>

</xml_diff>